<commit_message>
fin de esquema del documento
</commit_message>
<xml_diff>
--- a/doc/reingenieria-psg.docx
+++ b/doc/reingenieria-psg.docx
@@ -21137,6 +21137,7 @@
         <w:t xml:space="preserve"> Estrategia de software, propuesta 2</w:t>
       </w:r>
     </w:p>
+    <w:p/>
     <w:p>
       <w:pPr>
         <w:pStyle w:val="Subttulo"/>
@@ -21163,6 +21164,7 @@
           <w:szCs w:val="28"/>
           <w:lang w:eastAsia="zh-CN" w:bidi="hi-IN"/>
         </w:rPr>
+        <w:lastRenderedPageBreak/>
         <w:t>Fase 2: Reestructuración de documento</w:t>
       </w:r>
     </w:p>
@@ -21188,7 +21190,6 @@
           <w:szCs w:val="24"/>
           <w:lang w:eastAsia="zh-CN" w:bidi="ar"/>
         </w:rPr>
-        <w:lastRenderedPageBreak/>
         <w:t>El nuevo dise</w:t>
       </w:r>
       <w:r>
@@ -23344,7 +23345,7 @@
                 <w:szCs w:val="24"/>
                 <w:lang w:eastAsia="zh-CN" w:bidi="ar"/>
               </w:rPr>
-              <w:t xml:space="preserve">Permite crear una cuanta de usuario para la empresas, donde se detallan los datos de la empresa tales como: nombre de la empresa, numero RUC, nombre de contacto, numero de cedula, e-mail institucional, cargo en la empresa, </w:t>
+              <w:t xml:space="preserve">Permite crear una cuanta de usuario para la empresas, donde se detallan los datos de la empresa tales como: nombre de la </w:t>
             </w:r>
             <w:r>
               <w:rPr>
@@ -23356,7 +23357,7 @@
                 <w:lang w:eastAsia="zh-CN" w:bidi="ar"/>
               </w:rPr>
               <w:lastRenderedPageBreak/>
-              <w:t>n</w:t>
+              <w:t>empresa, numero RUC, nombre de contacto, numero de cedula, e-mail institucional, cargo en la empresa, n</w:t>
             </w:r>
             <w:r>
               <w:rPr>
@@ -25930,6 +25931,7 @@
                 <w:szCs w:val="24"/>
                 <w:lang w:val="es-NI"/>
               </w:rPr>
+              <w:lastRenderedPageBreak/>
               <w:t>Paquete : B</w:t>
             </w:r>
             <w:r>
@@ -26124,19 +26126,7 @@
                 <w:szCs w:val="24"/>
                 <w:lang w:eastAsia="zh-CN" w:bidi="ar"/>
               </w:rPr>
-              <w:t xml:space="preserve">n de seleccionar ver ofertas, esta a su vez permite al candidato poder aplicar a </w:t>
-            </w:r>
-            <w:r>
-              <w:rPr>
-                <w:rFonts w:ascii="Arial" w:eastAsia="Times New Roman" w:hAnsi="Liberation Serif" w:cs="Arial"/>
-                <w:color w:val="000000"/>
-                <w:kern w:val="1"/>
-                <w:sz w:val="24"/>
-                <w:szCs w:val="24"/>
-                <w:lang w:eastAsia="zh-CN" w:bidi="ar"/>
-              </w:rPr>
-              <w:lastRenderedPageBreak/>
-              <w:t>dicha oferta.</w:t>
+              <w:t>n de seleccionar ver ofertas, esta a su vez permite al candidato poder aplicar a dicha oferta.</w:t>
             </w:r>
           </w:p>
         </w:tc>
@@ -26206,7 +26196,6 @@
                 <w:szCs w:val="24"/>
                 <w:lang w:val="es-NI"/>
               </w:rPr>
-              <w:lastRenderedPageBreak/>
               <w:t>RF17</w:t>
             </w:r>
           </w:p>
@@ -28272,7 +28261,6 @@
           <w:i w:val="0"/>
           <w:lang w:eastAsia="zh-CN" w:bidi="hi-IN"/>
         </w:rPr>
-        <w:lastRenderedPageBreak/>
         <w:t>Actores</w:t>
       </w:r>
     </w:p>
@@ -30180,7 +30168,6 @@
               <w:rPr>
                 <w:lang w:eastAsia="zh-CN" w:bidi="hi-IN"/>
               </w:rPr>
-              <w:lastRenderedPageBreak/>
               <w:t>RF2</w:t>
             </w:r>
           </w:p>
@@ -30888,13 +30875,7 @@
               <w:rPr>
                 <w:lang w:eastAsia="zh-CN" w:bidi="hi-IN"/>
               </w:rPr>
-              <w:t>RF</w:t>
-            </w:r>
-            <w:r>
-              <w:rPr>
-                <w:lang w:eastAsia="zh-CN" w:bidi="hi-IN"/>
-              </w:rPr>
-              <w:t>3</w:t>
+              <w:t>RF3</w:t>
             </w:r>
           </w:p>
         </w:tc>
@@ -31601,13 +31582,7 @@
               <w:rPr>
                 <w:lang w:eastAsia="zh-CN" w:bidi="hi-IN"/>
               </w:rPr>
-              <w:t>RF</w:t>
-            </w:r>
-            <w:r>
-              <w:rPr>
-                <w:lang w:eastAsia="zh-CN" w:bidi="hi-IN"/>
-              </w:rPr>
-              <w:t>4</w:t>
+              <w:t>RF4</w:t>
             </w:r>
           </w:p>
         </w:tc>
@@ -32163,6 +32138,7 @@
               <w:rPr>
                 <w:lang w:eastAsia="zh-CN" w:bidi="hi-IN"/>
               </w:rPr>
+              <w:lastRenderedPageBreak/>
               <w:t>Rendimiento</w:t>
             </w:r>
           </w:p>
@@ -32265,7 +32241,6 @@
         </w:rPr>
       </w:pPr>
       <w:r>
-        <w:lastRenderedPageBreak/>
         <w:t xml:space="preserve">Tabla </w:t>
       </w:r>
       <w:fldSimple w:instr=" SEQ Tabla \* ARABIC ">
@@ -32315,13 +32290,7 @@
               <w:rPr>
                 <w:lang w:eastAsia="zh-CN" w:bidi="hi-IN"/>
               </w:rPr>
-              <w:t>RF</w:t>
-            </w:r>
-            <w:r>
-              <w:rPr>
-                <w:lang w:eastAsia="zh-CN" w:bidi="hi-IN"/>
-              </w:rPr>
-              <w:t>5</w:t>
+              <w:t>RF5</w:t>
             </w:r>
           </w:p>
         </w:tc>
@@ -33043,13 +33012,7 @@
               <w:rPr>
                 <w:lang w:eastAsia="zh-CN" w:bidi="hi-IN"/>
               </w:rPr>
-              <w:t>RF</w:t>
-            </w:r>
-            <w:r>
-              <w:rPr>
-                <w:lang w:eastAsia="zh-CN" w:bidi="hi-IN"/>
-              </w:rPr>
-              <w:t>6</w:t>
+              <w:t>RF6</w:t>
             </w:r>
           </w:p>
         </w:tc>
@@ -33760,13 +33723,7 @@
               <w:rPr>
                 <w:lang w:eastAsia="zh-CN" w:bidi="hi-IN"/>
               </w:rPr>
-              <w:t>RF</w:t>
-            </w:r>
-            <w:r>
-              <w:rPr>
-                <w:lang w:eastAsia="zh-CN" w:bidi="hi-IN"/>
-              </w:rPr>
-              <w:t>7</w:t>
+              <w:t>RF7</w:t>
             </w:r>
           </w:p>
         </w:tc>
@@ -34176,6 +34133,7 @@
               <w:rPr>
                 <w:lang w:eastAsia="zh-CN" w:bidi="hi-IN"/>
               </w:rPr>
+              <w:lastRenderedPageBreak/>
               <w:t>Excepciones</w:t>
             </w:r>
           </w:p>
@@ -34322,7 +34280,6 @@
               <w:rPr>
                 <w:lang w:eastAsia="zh-CN" w:bidi="hi-IN"/>
               </w:rPr>
-              <w:lastRenderedPageBreak/>
               <w:t>Rendimiento</w:t>
             </w:r>
           </w:p>
@@ -34493,13 +34450,7 @@
               <w:rPr>
                 <w:lang w:eastAsia="zh-CN" w:bidi="hi-IN"/>
               </w:rPr>
-              <w:t>RF</w:t>
-            </w:r>
-            <w:r>
-              <w:rPr>
-                <w:lang w:eastAsia="zh-CN" w:bidi="hi-IN"/>
-              </w:rPr>
-              <w:t>8</w:t>
+              <w:t>RF8</w:t>
             </w:r>
           </w:p>
         </w:tc>
@@ -35236,13 +35187,7 @@
               <w:rPr>
                 <w:lang w:eastAsia="zh-CN" w:bidi="hi-IN"/>
               </w:rPr>
-              <w:t>RF</w:t>
-            </w:r>
-            <w:r>
-              <w:rPr>
-                <w:lang w:eastAsia="zh-CN" w:bidi="hi-IN"/>
-              </w:rPr>
-              <w:t>9</w:t>
+              <w:t>RF9</w:t>
             </w:r>
           </w:p>
         </w:tc>
@@ -35955,13 +35900,7 @@
               <w:rPr>
                 <w:lang w:eastAsia="zh-CN" w:bidi="hi-IN"/>
               </w:rPr>
-              <w:t>RF</w:t>
-            </w:r>
-            <w:r>
-              <w:rPr>
-                <w:lang w:eastAsia="zh-CN" w:bidi="hi-IN"/>
-              </w:rPr>
-              <w:t>10</w:t>
+              <w:t>RF10</w:t>
             </w:r>
           </w:p>
         </w:tc>
@@ -36674,13 +36613,7 @@
               <w:rPr>
                 <w:lang w:eastAsia="zh-CN" w:bidi="hi-IN"/>
               </w:rPr>
-              <w:t>RF</w:t>
-            </w:r>
-            <w:r>
-              <w:rPr>
-                <w:lang w:eastAsia="zh-CN" w:bidi="hi-IN"/>
-              </w:rPr>
-              <w:t>11</w:t>
+              <w:t>RF11</w:t>
             </w:r>
           </w:p>
         </w:tc>
@@ -37393,13 +37326,7 @@
               <w:rPr>
                 <w:lang w:eastAsia="zh-CN" w:bidi="hi-IN"/>
               </w:rPr>
-              <w:t>RF</w:t>
-            </w:r>
-            <w:r>
-              <w:rPr>
-                <w:lang w:eastAsia="zh-CN" w:bidi="hi-IN"/>
-              </w:rPr>
-              <w:t>12</w:t>
+              <w:t>RF12</w:t>
             </w:r>
           </w:p>
         </w:tc>
@@ -38112,13 +38039,7 @@
               <w:rPr>
                 <w:lang w:eastAsia="zh-CN" w:bidi="hi-IN"/>
               </w:rPr>
-              <w:t>RF</w:t>
-            </w:r>
-            <w:r>
-              <w:rPr>
-                <w:lang w:eastAsia="zh-CN" w:bidi="hi-IN"/>
-              </w:rPr>
-              <w:t>13</w:t>
+              <w:t>RF13</w:t>
             </w:r>
           </w:p>
         </w:tc>
@@ -38244,6 +38165,7 @@
               <w:rPr>
                 <w:lang w:eastAsia="zh-CN" w:bidi="hi-IN"/>
               </w:rPr>
+              <w:lastRenderedPageBreak/>
               <w:t>Secuencia</w:t>
             </w:r>
           </w:p>
@@ -38808,20 +38730,7 @@
           <w:szCs w:val="24"/>
           <w:lang w:eastAsia="zh-CN" w:bidi="hi-IN"/>
         </w:rPr>
-        <w:t>P</w:t>
-      </w:r>
-      <w:r>
-        <w:rPr>
-          <w:rFonts w:asciiTheme="majorHAnsi" w:eastAsiaTheme="majorEastAsia" w:hAnsiTheme="majorHAnsi" w:cstheme="majorBidi"/>
-          <w:b/>
-          <w:iCs/>
-          <w:color w:val="4F81BD" w:themeColor="accent1"/>
-          <w:spacing w:val="15"/>
-          <w:sz w:val="24"/>
-          <w:szCs w:val="24"/>
-          <w:lang w:eastAsia="zh-CN" w:bidi="hi-IN"/>
-        </w:rPr>
-        <w:t>aquete: Registro y actualización de datos / ambiente empresa</w:t>
+        <w:t>Paquete: Registro y actualización de datos / ambiente empresa</w:t>
       </w:r>
     </w:p>
     <w:tbl>
@@ -40287,6 +40196,7 @@
           <w:szCs w:val="24"/>
           <w:lang w:eastAsia="zh-CN" w:bidi="hi-IN"/>
         </w:rPr>
+        <w:lastRenderedPageBreak/>
         <w:t>Paquete</w:t>
       </w:r>
       <w:r>
@@ -40399,7 +40309,6 @@
               <w:rPr>
                 <w:lang w:eastAsia="zh-CN" w:bidi="hi-IN"/>
               </w:rPr>
-              <w:lastRenderedPageBreak/>
               <w:t>Actor principal</w:t>
             </w:r>
           </w:p>
@@ -41788,8 +41697,6 @@
               </w:rPr>
               <w:t>18</w:t>
             </w:r>
-            <w:bookmarkStart w:id="9" w:name="_GoBack"/>
-            <w:bookmarkEnd w:id="9"/>
           </w:p>
         </w:tc>
         <w:tc>
@@ -42382,6 +42289,7 @@
               <w:rPr>
                 <w:lang w:eastAsia="zh-CN" w:bidi="hi-IN"/>
               </w:rPr>
+              <w:lastRenderedPageBreak/>
               <w:t>Frecuencia Esperada</w:t>
             </w:r>
           </w:p>
@@ -42480,8 +42388,409 @@
           <w:rFonts w:eastAsia="Times New Roman"/>
           <w:lang w:eastAsia="zh-CN" w:bidi="hi-IN"/>
         </w:rPr>
+        <w:t>Arquitectura del Sistema</w:t>
+      </w:r>
+    </w:p>
+    <w:p>
+      <w:pPr>
+        <w:rPr>
+          <w:lang w:eastAsia="zh-CN" w:bidi="hi-IN"/>
+        </w:rPr>
+      </w:pPr>
+    </w:p>
+    <w:p>
+      <w:pPr>
+        <w:pStyle w:val="Subttulo"/>
+        <w:numPr>
+          <w:ilvl w:val="2"/>
+          <w:numId w:val="3"/>
+        </w:numPr>
+        <w:rPr>
+          <w:rFonts w:eastAsia="Times New Roman"/>
+          <w:lang w:eastAsia="zh-CN" w:bidi="hi-IN"/>
+        </w:rPr>
+      </w:pPr>
+      <w:r>
+        <w:rPr>
+          <w:rFonts w:eastAsia="Times New Roman"/>
+          <w:lang w:eastAsia="zh-CN" w:bidi="hi-IN"/>
+        </w:rPr>
+        <w:t>Manual de sistema</w:t>
+      </w:r>
+    </w:p>
+    <w:p>
+      <w:pPr>
+        <w:rPr>
+          <w:lang w:eastAsia="zh-CN" w:bidi="hi-IN"/>
+        </w:rPr>
+      </w:pPr>
+    </w:p>
+    <w:p>
+      <w:pPr>
+        <w:rPr>
+          <w:lang w:eastAsia="zh-CN" w:bidi="hi-IN"/>
+        </w:rPr>
+      </w:pPr>
+    </w:p>
+    <w:p>
+      <w:pPr>
+        <w:pStyle w:val="Subttulo"/>
+        <w:numPr>
+          <w:ilvl w:val="2"/>
+          <w:numId w:val="3"/>
+        </w:numPr>
+        <w:rPr>
+          <w:rFonts w:eastAsia="Times New Roman"/>
+          <w:lang w:eastAsia="zh-CN" w:bidi="hi-IN"/>
+        </w:rPr>
+      </w:pPr>
+      <w:r>
+        <w:rPr>
+          <w:rFonts w:eastAsia="Times New Roman"/>
+          <w:lang w:eastAsia="zh-CN" w:bidi="hi-IN"/>
+        </w:rPr>
+        <w:t>Manual de Usuario</w:t>
+      </w:r>
+    </w:p>
+    <w:p>
+      <w:pPr>
+        <w:rPr>
+          <w:lang w:eastAsia="zh-CN" w:bidi="hi-IN"/>
+        </w:rPr>
+      </w:pPr>
+    </w:p>
+    <w:p>
+      <w:pPr>
+        <w:pStyle w:val="Subttulo"/>
+        <w:numPr>
+          <w:ilvl w:val="1"/>
+          <w:numId w:val="3"/>
+        </w:numPr>
+        <w:ind w:left="851"/>
+        <w:rPr>
+          <w:rFonts w:eastAsia="Times New Roman"/>
+          <w:b/>
+          <w:i w:val="0"/>
+          <w:sz w:val="28"/>
+          <w:szCs w:val="28"/>
+          <w:lang w:eastAsia="zh-CN" w:bidi="hi-IN"/>
+        </w:rPr>
+      </w:pPr>
+      <w:r>
+        <w:rPr>
+          <w:rFonts w:eastAsia="Times New Roman"/>
+          <w:b/>
+          <w:i w:val="0"/>
+          <w:sz w:val="28"/>
+          <w:szCs w:val="28"/>
+          <w:lang w:eastAsia="zh-CN" w:bidi="hi-IN"/>
+        </w:rPr>
+        <w:t xml:space="preserve">Fase </w:t>
+      </w:r>
+      <w:r>
+        <w:rPr>
+          <w:rFonts w:eastAsia="Times New Roman"/>
+          <w:b/>
+          <w:i w:val="0"/>
+          <w:sz w:val="28"/>
+          <w:szCs w:val="28"/>
+          <w:lang w:eastAsia="zh-CN" w:bidi="hi-IN"/>
+        </w:rPr>
+        <w:t>3: Ingeniería Inversa</w:t>
+      </w:r>
+    </w:p>
+    <w:p>
+      <w:pPr>
+        <w:pStyle w:val="Subttulo"/>
+        <w:numPr>
+          <w:ilvl w:val="2"/>
+          <w:numId w:val="3"/>
+        </w:numPr>
+        <w:rPr>
+          <w:rFonts w:eastAsia="Times New Roman"/>
+          <w:lang w:eastAsia="zh-CN" w:bidi="hi-IN"/>
+        </w:rPr>
+      </w:pPr>
+      <w:r>
+        <w:rPr>
+          <w:rFonts w:eastAsia="Times New Roman"/>
+          <w:lang w:eastAsia="zh-CN" w:bidi="hi-IN"/>
+        </w:rPr>
+        <w:t>Nivel Código</w:t>
+      </w:r>
+    </w:p>
+    <w:p>
+      <w:pPr>
+        <w:rPr>
+          <w:lang w:eastAsia="zh-CN" w:bidi="hi-IN"/>
+        </w:rPr>
+      </w:pPr>
+    </w:p>
+    <w:p>
+      <w:pPr>
+        <w:rPr>
+          <w:lang w:eastAsia="zh-CN" w:bidi="hi-IN"/>
+        </w:rPr>
+      </w:pPr>
+    </w:p>
+    <w:p>
+      <w:pPr>
+        <w:rPr>
+          <w:lang w:eastAsia="zh-CN" w:bidi="hi-IN"/>
+        </w:rPr>
+      </w:pPr>
+    </w:p>
+    <w:p>
+      <w:pPr>
+        <w:pStyle w:val="Subttulo"/>
+        <w:numPr>
+          <w:ilvl w:val="2"/>
+          <w:numId w:val="3"/>
+        </w:numPr>
+        <w:rPr>
+          <w:rFonts w:eastAsia="Times New Roman"/>
+          <w:lang w:eastAsia="zh-CN" w:bidi="hi-IN"/>
+        </w:rPr>
+      </w:pPr>
+      <w:r>
+        <w:rPr>
+          <w:rFonts w:eastAsia="Times New Roman"/>
+          <w:lang w:eastAsia="zh-CN" w:bidi="hi-IN"/>
+        </w:rPr>
+        <w:t>Nivel Interfaz</w:t>
+      </w:r>
+    </w:p>
+    <w:p>
+      <w:pPr>
+        <w:rPr>
+          <w:lang w:eastAsia="zh-CN" w:bidi="hi-IN"/>
+        </w:rPr>
+      </w:pPr>
+    </w:p>
+    <w:p>
+      <w:pPr>
+        <w:pStyle w:val="Subttulo"/>
+        <w:numPr>
+          <w:ilvl w:val="2"/>
+          <w:numId w:val="3"/>
+        </w:numPr>
+        <w:rPr>
+          <w:rFonts w:eastAsia="Times New Roman"/>
+          <w:lang w:eastAsia="zh-CN" w:bidi="hi-IN"/>
+        </w:rPr>
+      </w:pPr>
+      <w:r>
+        <w:rPr>
+          <w:rFonts w:eastAsia="Times New Roman"/>
+          <w:lang w:eastAsia="zh-CN" w:bidi="hi-IN"/>
+        </w:rPr>
+        <w:t>Nivel Base de Datos</w:t>
+      </w:r>
+    </w:p>
+    <w:p>
+      <w:pPr>
+        <w:rPr>
+          <w:lang w:eastAsia="zh-CN" w:bidi="hi-IN"/>
+        </w:rPr>
+      </w:pPr>
+    </w:p>
+    <w:p>
+      <w:pPr>
+        <w:rPr>
+          <w:lang w:eastAsia="zh-CN" w:bidi="hi-IN"/>
+        </w:rPr>
+      </w:pPr>
+    </w:p>
+    <w:p>
+      <w:pPr>
+        <w:pStyle w:val="Subttulo"/>
+        <w:numPr>
+          <w:ilvl w:val="1"/>
+          <w:numId w:val="3"/>
+        </w:numPr>
+        <w:ind w:left="851"/>
+        <w:rPr>
+          <w:rFonts w:eastAsia="Times New Roman"/>
+          <w:b/>
+          <w:i w:val="0"/>
+          <w:sz w:val="28"/>
+          <w:szCs w:val="28"/>
+          <w:lang w:eastAsia="zh-CN" w:bidi="hi-IN"/>
+        </w:rPr>
+      </w:pPr>
+      <w:r>
+        <w:rPr>
+          <w:rFonts w:eastAsia="Times New Roman"/>
+          <w:b/>
+          <w:i w:val="0"/>
+          <w:sz w:val="28"/>
+          <w:szCs w:val="28"/>
+          <w:lang w:eastAsia="zh-CN" w:bidi="hi-IN"/>
+        </w:rPr>
+        <w:t xml:space="preserve">Fase 4: Reestructuración de Código </w:t>
+      </w:r>
+    </w:p>
+    <w:p>
+      <w:pPr>
+        <w:rPr>
+          <w:lang w:eastAsia="zh-CN" w:bidi="hi-IN"/>
+        </w:rPr>
+      </w:pPr>
+    </w:p>
+    <w:p>
+      <w:pPr>
+        <w:pStyle w:val="Subttulo"/>
+        <w:numPr>
+          <w:ilvl w:val="1"/>
+          <w:numId w:val="3"/>
+        </w:numPr>
+        <w:ind w:left="851"/>
+        <w:rPr>
+          <w:rFonts w:eastAsia="Times New Roman"/>
+          <w:b/>
+          <w:i w:val="0"/>
+          <w:sz w:val="28"/>
+          <w:szCs w:val="28"/>
+          <w:lang w:eastAsia="zh-CN" w:bidi="hi-IN"/>
+        </w:rPr>
+      </w:pPr>
+      <w:r>
+        <w:rPr>
+          <w:rFonts w:eastAsia="Times New Roman"/>
+          <w:b/>
+          <w:i w:val="0"/>
+          <w:sz w:val="28"/>
+          <w:szCs w:val="28"/>
+          <w:lang w:eastAsia="zh-CN" w:bidi="hi-IN"/>
+        </w:rPr>
+        <w:t>Fase 5: Reestructuración de Datos</w:t>
+      </w:r>
+    </w:p>
+    <w:p>
+      <w:pPr>
+        <w:rPr>
+          <w:lang w:eastAsia="zh-CN" w:bidi="hi-IN"/>
+        </w:rPr>
+      </w:pPr>
+      <w:bookmarkStart w:id="9" w:name="_GoBack"/>
+      <w:bookmarkEnd w:id="9"/>
+    </w:p>
+    <w:p>
+      <w:pPr>
+        <w:rPr>
+          <w:lang w:eastAsia="zh-CN" w:bidi="hi-IN"/>
+        </w:rPr>
+      </w:pPr>
+    </w:p>
+    <w:p>
+      <w:pPr>
+        <w:pStyle w:val="Subttulo"/>
+        <w:numPr>
+          <w:ilvl w:val="1"/>
+          <w:numId w:val="3"/>
+        </w:numPr>
+        <w:ind w:left="851"/>
+        <w:rPr>
+          <w:rFonts w:eastAsia="Times New Roman"/>
+          <w:b/>
+          <w:i w:val="0"/>
+          <w:sz w:val="28"/>
+          <w:szCs w:val="28"/>
+          <w:lang w:eastAsia="zh-CN" w:bidi="hi-IN"/>
+        </w:rPr>
+      </w:pPr>
+      <w:r>
+        <w:rPr>
+          <w:rFonts w:eastAsia="Times New Roman"/>
+          <w:b/>
+          <w:i w:val="0"/>
+          <w:sz w:val="28"/>
+          <w:szCs w:val="28"/>
+          <w:lang w:eastAsia="zh-CN" w:bidi="hi-IN"/>
+        </w:rPr>
+        <w:t>Fase 6: Ingeniería Directa</w:t>
+      </w:r>
+    </w:p>
+    <w:p>
+      <w:pPr>
+        <w:rPr>
+          <w:lang w:eastAsia="zh-CN" w:bidi="hi-IN"/>
+        </w:rPr>
+      </w:pPr>
+    </w:p>
+    <w:p>
+      <w:pPr>
+        <w:pStyle w:val="Ttulo1"/>
+        <w:numPr>
+          <w:ilvl w:val="0"/>
+          <w:numId w:val="3"/>
+        </w:numPr>
+        <w:rPr>
+          <w:rFonts w:eastAsia="Times New Roman"/>
+          <w:lang w:eastAsia="zh-CN" w:bidi="hi-IN"/>
+        </w:rPr>
+      </w:pPr>
+      <w:r>
+        <w:rPr>
+          <w:rFonts w:eastAsia="Times New Roman"/>
+          <w:lang w:eastAsia="zh-CN" w:bidi="hi-IN"/>
+        </w:rPr>
         <w:lastRenderedPageBreak/>
-        <w:t>Arquitectura del Sistema</w:t>
+        <w:t>Conclusiones</w:t>
+      </w:r>
+    </w:p>
+    <w:p>
+      <w:pPr>
+        <w:rPr>
+          <w:lang w:eastAsia="zh-CN" w:bidi="hi-IN"/>
+        </w:rPr>
+      </w:pPr>
+    </w:p>
+    <w:p>
+      <w:pPr>
+        <w:pStyle w:val="Ttulo1"/>
+        <w:numPr>
+          <w:ilvl w:val="0"/>
+          <w:numId w:val="3"/>
+        </w:numPr>
+        <w:rPr>
+          <w:rFonts w:eastAsia="Times New Roman"/>
+          <w:lang w:eastAsia="zh-CN" w:bidi="hi-IN"/>
+        </w:rPr>
+      </w:pPr>
+      <w:r>
+        <w:rPr>
+          <w:rFonts w:eastAsia="Times New Roman"/>
+          <w:lang w:eastAsia="zh-CN" w:bidi="hi-IN"/>
+        </w:rPr>
+        <w:t>Bibliografía</w:t>
+      </w:r>
+    </w:p>
+    <w:p>
+      <w:pPr>
+        <w:rPr>
+          <w:lang w:eastAsia="zh-CN" w:bidi="hi-IN"/>
+        </w:rPr>
+      </w:pPr>
+    </w:p>
+    <w:p>
+      <w:pPr>
+        <w:pStyle w:val="Ttulo1"/>
+        <w:numPr>
+          <w:ilvl w:val="0"/>
+          <w:numId w:val="3"/>
+        </w:numPr>
+        <w:rPr>
+          <w:rFonts w:eastAsia="Times New Roman"/>
+          <w:lang w:eastAsia="zh-CN" w:bidi="hi-IN"/>
+        </w:rPr>
+      </w:pPr>
+      <w:r>
+        <w:rPr>
+          <w:rFonts w:eastAsia="Times New Roman"/>
+          <w:lang w:eastAsia="zh-CN" w:bidi="hi-IN"/>
+        </w:rPr>
+        <w:t>Anexos</w:t>
       </w:r>
     </w:p>
     <w:p>
@@ -42561,7 +42870,7 @@
             <w:noProof/>
             <w:lang w:val="es-ES"/>
           </w:rPr>
-          <w:t>26</w:t>
+          <w:t>28</w:t>
         </w:r>
         <w:r>
           <w:fldChar w:fldCharType="end"/>
@@ -47683,7 +47992,7 @@
 </file>
 
 <file path=customXml/itemProps1.xml><?xml version="1.0" encoding="utf-8"?>
-<ds:datastoreItem xmlns:ds="http://schemas.openxmlformats.org/officeDocument/2006/customXml" ds:itemID="{82330D2D-0782-4E99-986A-FF443BE512B4}">
+<ds:datastoreItem xmlns:ds="http://schemas.openxmlformats.org/officeDocument/2006/customXml" ds:itemID="{9A60A352-D26A-4A49-924E-634C8875A5D9}">
   <ds:schemaRefs>
     <ds:schemaRef ds:uri="http://schemas.openxmlformats.org/officeDocument/2006/bibliography"/>
   </ds:schemaRefs>

</xml_diff>